<commit_message>
Update Weekly Progress Report 3.
</commit_message>
<xml_diff>
--- a/WeeklyProgressReports/Weekly Progress Report 3.docx
+++ b/WeeklyProgressReports/Weekly Progress Report 3.docx
@@ -102,6 +102,27 @@
     <w:p>
       <w:r>
         <w:tab/>
+      </w:r>
+      <w:r>
+        <w:t xml:space="preserve">This week I </w:t>
+      </w:r>
+      <w:r>
+        <w:t xml:space="preserve">briefly looked into an issue we were having with </w:t>
+      </w:r>
+      <w:r>
+        <w:t>displaying user data o</w:t>
+      </w:r>
+      <w:r>
+        <w:t xml:space="preserve">n the front end, and </w:t>
+      </w:r>
+      <w:r>
+        <w:t>offered assistance with</w:t>
+      </w:r>
+      <w:r>
+        <w:t xml:space="preserve"> implementing the functionality that </w:t>
+      </w:r>
+      <w:r>
+        <w:t>allows users to update their own tasks.</w:t>
       </w:r>
     </w:p>
     <w:p>

</xml_diff>